<commit_message>
Updated use ceses with test plan.
</commit_message>
<xml_diff>
--- a/use_cases/ArmSystem.docx
+++ b/use_cases/ArmSystem.docx
@@ -1200,6 +1200,53 @@
       <w:pPr>
         <w:spacing w:after="0"/>
       </w:pPr>
+    </w:p>
+    <w:p>
+      <w:pPr>
+        <w:spacing w:after="0"/>
+      </w:pPr>
+    </w:p>
+    <w:p>
+      <w:pPr>
+        <w:spacing w:after="0"/>
+      </w:pPr>
+    </w:p>
+    <w:p>
+      <w:pPr>
+        <w:spacing w:after="0"/>
+      </w:pPr>
+      <w:r>
+        <w:t>Test Plan:</w:t>
+      </w:r>
+    </w:p>
+    <w:p>
+      <w:pPr>
+        <w:spacing w:after="0"/>
+      </w:pPr>
+    </w:p>
+    <w:p>
+      <w:pPr>
+        <w:spacing w:after="0"/>
+      </w:pPr>
+      <w:r>
+        <w:t>-Ensure post condition on the basic flow is asserted (all cells are indeed armed)</w:t>
+      </w:r>
+    </w:p>
+    <w:p>
+      <w:pPr>
+        <w:spacing w:after="0"/>
+      </w:pPr>
+      <w:r>
+        <w:t>-Ensure system returns to previous state when incorrect password is entered</w:t>
+      </w:r>
+    </w:p>
+    <w:p>
+      <w:pPr>
+        <w:spacing w:after="0"/>
+      </w:pPr>
+      <w:r>
+        <w:t>-Ensure that use case is not executed when system is not in ready state (assert the preconditions)</w:t>
+      </w:r>
     </w:p>
     <w:sectPr>
       <w:headerReference w:type="default" r:id="rId7"/>
@@ -6664,6 +6711,7 @@
     <w:link w:val="Heading1"/>
     <w:uiPriority w:val="99"/>
     <w:locked/>
+    <w:rsid w:val="00997B5D"/>
     <w:rPr>
       <w:rFonts w:ascii="Cambria" w:hAnsi="Cambria" w:cs="Times New Roman"/>
       <w:b/>
@@ -6681,6 +6729,7 @@
     <w:uiPriority w:val="99"/>
     <w:semiHidden/>
     <w:locked/>
+    <w:rsid w:val="00997B5D"/>
     <w:rPr>
       <w:rFonts w:ascii="Cambria" w:hAnsi="Cambria" w:cs="Times New Roman"/>
       <w:b/>
@@ -6699,6 +6748,7 @@
     <w:uiPriority w:val="99"/>
     <w:semiHidden/>
     <w:locked/>
+    <w:rsid w:val="00997B5D"/>
     <w:rPr>
       <w:rFonts w:ascii="Cambria" w:hAnsi="Cambria" w:cs="Times New Roman"/>
       <w:b/>
@@ -6766,6 +6816,7 @@
     <w:uiPriority w:val="99"/>
     <w:semiHidden/>
     <w:locked/>
+    <w:rsid w:val="00997B5D"/>
     <w:rPr>
       <w:rFonts w:ascii="Arial" w:hAnsi="Arial" w:cs="Times New Roman"/>
       <w:sz w:val="24"/>
@@ -6793,6 +6844,7 @@
     <w:uiPriority w:val="99"/>
     <w:semiHidden/>
     <w:locked/>
+    <w:rsid w:val="00997B5D"/>
     <w:rPr>
       <w:rFonts w:cs="Times New Roman"/>
       <w:sz w:val="2"/>
@@ -6820,6 +6872,7 @@
     <w:uiPriority w:val="99"/>
     <w:semiHidden/>
     <w:locked/>
+    <w:rsid w:val="00997B5D"/>
     <w:rPr>
       <w:rFonts w:cs="Times New Roman"/>
       <w:sz w:val="2"/>

</xml_diff>

<commit_message>
Updates to use cases and model for consistency.
</commit_message>
<xml_diff>
--- a/use_cases/ArmSystem.docx
+++ b/use_cases/ArmSystem.docx
@@ -105,8 +105,16 @@
               <w:rPr>
                 <w:rFonts w:cs="Arial"/>
               </w:rPr>
-              <w:t>Alex Dinardo</w:t>
+              <w:t xml:space="preserve">Alex </w:t>
             </w:r>
+            <w:proofErr w:type="spellStart"/>
+            <w:r>
+              <w:rPr>
+                <w:rFonts w:cs="Arial"/>
+              </w:rPr>
+              <w:t>Dinardo</w:t>
+            </w:r>
+            <w:proofErr w:type="spellEnd"/>
           </w:p>
         </w:tc>
         <w:tc>
@@ -330,7 +338,23 @@
                 <w:sz w:val="20"/>
                 <w:szCs w:val="20"/>
               </w:rPr>
-              <w:t>The user uses the keypad interface to send the arm system signal to the System Handler. Password verification is needed for this function.</w:t>
+              <w:t xml:space="preserve">The user uses the keypad interface to send the arm signal to the </w:t>
+            </w:r>
+            <w:r>
+              <w:rPr>
+                <w:rFonts w:ascii="Arial" w:hAnsi="Arial" w:cs="Arial"/>
+                <w:sz w:val="20"/>
+                <w:szCs w:val="20"/>
+              </w:rPr>
+              <w:t>system</w:t>
+            </w:r>
+            <w:r>
+              <w:rPr>
+                <w:rFonts w:ascii="Arial" w:hAnsi="Arial" w:cs="Arial"/>
+                <w:sz w:val="20"/>
+                <w:szCs w:val="20"/>
+              </w:rPr>
+              <w:t>. Password verification is needed for this function.</w:t>
             </w:r>
           </w:p>
         </w:tc>
@@ -387,21 +411,14 @@
                 <w:iCs/>
                 <w:szCs w:val="22"/>
               </w:rPr>
-              <w:t>The system is not already armed.</w:t>
+              <w:t>The system is not disarmed</w:t>
             </w:r>
-          </w:p>
-          <w:p>
-            <w:pPr>
-              <w:rPr>
-                <w:iCs/>
-              </w:rPr>
-            </w:pPr>
             <w:r>
               <w:rPr>
                 <w:iCs/>
                 <w:szCs w:val="22"/>
               </w:rPr>
-              <w:t>The system is in ready state (no sensors are triggered).</w:t>
+              <w:t>.</w:t>
             </w:r>
           </w:p>
         </w:tc>
@@ -833,7 +850,76 @@
                 <w:iCs/>
                 <w:szCs w:val="22"/>
               </w:rPr>
-              <w:t>The system sends arming signal to all sensor cells.</w:t>
+              <w:t xml:space="preserve">The system sends </w:t>
+            </w:r>
+            <w:r>
+              <w:rPr>
+                <w:iCs/>
+                <w:szCs w:val="22"/>
+              </w:rPr>
+              <w:t xml:space="preserve">an </w:t>
+            </w:r>
+            <w:r>
+              <w:rPr>
+                <w:iCs/>
+                <w:szCs w:val="22"/>
+              </w:rPr>
+              <w:t>a</w:t>
+            </w:r>
+            <w:r>
+              <w:rPr>
+                <w:iCs/>
+                <w:szCs w:val="22"/>
+              </w:rPr>
+              <w:t>rming signal to all connected sensors</w:t>
+            </w:r>
+            <w:r>
+              <w:rPr>
+                <w:iCs/>
+                <w:szCs w:val="22"/>
+              </w:rPr>
+              <w:t>.</w:t>
+            </w:r>
+          </w:p>
+        </w:tc>
+      </w:tr>
+      <w:tr>
+        <w:tc>
+          <w:tcPr>
+            <w:tcW w:w="1605" w:type="dxa"/>
+          </w:tcPr>
+          <w:p>
+            <w:pPr>
+              <w:numPr>
+                <w:ilvl w:val="1"/>
+                <w:numId w:val="1"/>
+              </w:numPr>
+              <w:pBdr>
+                <w:left w:val="single" w:sz="18" w:space="4" w:color="auto"/>
+              </w:pBdr>
+            </w:pPr>
+          </w:p>
+        </w:tc>
+        <w:tc>
+          <w:tcPr>
+            <w:tcW w:w="8344" w:type="dxa"/>
+          </w:tcPr>
+          <w:p>
+            <w:pPr>
+              <w:pBdr>
+                <w:left w:val="single" w:sz="18" w:space="4" w:color="auto"/>
+              </w:pBdr>
+              <w:rPr>
+                <w:iCs/>
+                <w:szCs w:val="22"/>
+              </w:rPr>
+            </w:pPr>
+            <w:r>
+              <w:rPr>
+                <w:iCs/>
+                <w:szCs w:val="22"/>
+              </w:rPr>
+              <w:t>The system sends an arming signal to all connected alarms.</w:t>
             </w:r>
           </w:p>
         </w:tc>
@@ -855,6 +941,7 @@
             </w:pPr>
             <w:bookmarkStart w:id="2" w:name="_Use_Case_2_–_Match_Receipts"/>
             <w:bookmarkEnd w:id="2"/>
+            <w:proofErr w:type="spellStart"/>
             <w:r>
               <w:rPr>
                 <w:b/>
@@ -862,6 +949,7 @@
               </w:rPr>
               <w:t>Postcondition</w:t>
             </w:r>
+            <w:proofErr w:type="spellEnd"/>
             <w:r>
               <w:rPr>
                 <w:szCs w:val="22"/>
@@ -1156,6 +1244,7 @@
               </w:tabs>
               <w:ind w:left="360" w:hanging="360"/>
             </w:pPr>
+            <w:proofErr w:type="spellStart"/>
             <w:r>
               <w:rPr>
                 <w:b/>
@@ -1163,6 +1252,7 @@
               </w:rPr>
               <w:t>Postcondition</w:t>
             </w:r>
+            <w:proofErr w:type="spellEnd"/>
             <w:r>
               <w:rPr>
                 <w:szCs w:val="22"/>
@@ -1200,53 +1290,6 @@
       <w:pPr>
         <w:spacing w:after="0"/>
       </w:pPr>
-    </w:p>
-    <w:p>
-      <w:pPr>
-        <w:spacing w:after="0"/>
-      </w:pPr>
-    </w:p>
-    <w:p>
-      <w:pPr>
-        <w:spacing w:after="0"/>
-      </w:pPr>
-    </w:p>
-    <w:p>
-      <w:pPr>
-        <w:spacing w:after="0"/>
-      </w:pPr>
-      <w:r>
-        <w:t>Test Plan:</w:t>
-      </w:r>
-    </w:p>
-    <w:p>
-      <w:pPr>
-        <w:spacing w:after="0"/>
-      </w:pPr>
-    </w:p>
-    <w:p>
-      <w:pPr>
-        <w:spacing w:after="0"/>
-      </w:pPr>
-      <w:r>
-        <w:t>-Ensure post condition on the basic flow is asserted (all cells are indeed armed)</w:t>
-      </w:r>
-    </w:p>
-    <w:p>
-      <w:pPr>
-        <w:spacing w:after="0"/>
-      </w:pPr>
-      <w:r>
-        <w:t>-Ensure system returns to previous state when incorrect password is entered</w:t>
-      </w:r>
-    </w:p>
-    <w:p>
-      <w:pPr>
-        <w:spacing w:after="0"/>
-      </w:pPr>
-      <w:r>
-        <w:t>-Ensure that use case is not executed when system is not in ready state (assert the preconditions)</w:t>
-      </w:r>
     </w:p>
     <w:sectPr>
       <w:headerReference w:type="default" r:id="rId7"/>
@@ -6680,8 +6723,9 @@
   </w:style>
   <w:style w:type="character" w:default="1" w:styleId="DefaultParagraphFont">
     <w:name w:val="Default Paragraph Font"/>
-    <w:uiPriority w:val="99"/>
+    <w:uiPriority w:val="1"/>
     <w:semiHidden/>
+    <w:unhideWhenUsed/>
   </w:style>
   <w:style w:type="table" w:default="1" w:styleId="TableNormal">
     <w:name w:val="Normal Table"/>

</xml_diff>

<commit_message>
Updated use cases/sequence diagrams with alternate flows.
</commit_message>
<xml_diff>
--- a/use_cases/ArmSystem.docx
+++ b/use_cases/ArmSystem.docx
@@ -105,16 +105,8 @@
               <w:rPr>
                 <w:rFonts w:cs="Arial"/>
               </w:rPr>
-              <w:t xml:space="preserve">Alex </w:t>
+              <w:t>Alex Dinardo</w:t>
             </w:r>
-            <w:proofErr w:type="spellStart"/>
-            <w:r>
-              <w:rPr>
-                <w:rFonts w:cs="Arial"/>
-              </w:rPr>
-              <w:t>Dinardo</w:t>
-            </w:r>
-            <w:proofErr w:type="spellEnd"/>
           </w:p>
         </w:tc>
         <w:tc>
@@ -338,23 +330,7 @@
                 <w:sz w:val="20"/>
                 <w:szCs w:val="20"/>
               </w:rPr>
-              <w:t xml:space="preserve">The user uses the keypad interface to send the arm signal to the </w:t>
-            </w:r>
-            <w:r>
-              <w:rPr>
-                <w:rFonts w:ascii="Arial" w:hAnsi="Arial" w:cs="Arial"/>
-                <w:sz w:val="20"/>
-                <w:szCs w:val="20"/>
-              </w:rPr>
-              <w:t>system</w:t>
-            </w:r>
-            <w:r>
-              <w:rPr>
-                <w:rFonts w:ascii="Arial" w:hAnsi="Arial" w:cs="Arial"/>
-                <w:sz w:val="20"/>
-                <w:szCs w:val="20"/>
-              </w:rPr>
-              <w:t>. Password verification is needed for this function.</w:t>
+              <w:t>The user uses the keypad interface to send the arm signal to the system. Password verification is needed for this function.</w:t>
             </w:r>
           </w:p>
         </w:tc>
@@ -411,14 +387,7 @@
                 <w:iCs/>
                 <w:szCs w:val="22"/>
               </w:rPr>
-              <w:t>The system is not disarmed</w:t>
-            </w:r>
-            <w:r>
-              <w:rPr>
-                <w:iCs/>
-                <w:szCs w:val="22"/>
-              </w:rPr>
-              <w:t>.</w:t>
+              <w:t>The system is not disarmed.</w:t>
             </w:r>
           </w:p>
         </w:tc>
@@ -850,35 +819,7 @@
                 <w:iCs/>
                 <w:szCs w:val="22"/>
               </w:rPr>
-              <w:t xml:space="preserve">The system sends </w:t>
-            </w:r>
-            <w:r>
-              <w:rPr>
-                <w:iCs/>
-                <w:szCs w:val="22"/>
-              </w:rPr>
-              <w:t xml:space="preserve">an </w:t>
-            </w:r>
-            <w:r>
-              <w:rPr>
-                <w:iCs/>
-                <w:szCs w:val="22"/>
-              </w:rPr>
-              <w:t>a</w:t>
-            </w:r>
-            <w:r>
-              <w:rPr>
-                <w:iCs/>
-                <w:szCs w:val="22"/>
-              </w:rPr>
-              <w:t>rming signal to all connected sensors</w:t>
-            </w:r>
-            <w:r>
-              <w:rPr>
-                <w:iCs/>
-                <w:szCs w:val="22"/>
-              </w:rPr>
-              <w:t>.</w:t>
+              <w:t>The system sends an arming signal to all connected sensors.</w:t>
             </w:r>
           </w:p>
         </w:tc>
@@ -911,7 +852,6 @@
               </w:pBdr>
               <w:rPr>
                 <w:iCs/>
-                <w:szCs w:val="22"/>
               </w:rPr>
             </w:pPr>
             <w:r>
@@ -941,7 +881,6 @@
             </w:pPr>
             <w:bookmarkStart w:id="2" w:name="_Use_Case_2_–_Match_Receipts"/>
             <w:bookmarkEnd w:id="2"/>
-            <w:proofErr w:type="spellStart"/>
             <w:r>
               <w:rPr>
                 <w:b/>
@@ -949,7 +888,6 @@
               </w:rPr>
               <w:t>Postcondition</w:t>
             </w:r>
-            <w:proofErr w:type="spellEnd"/>
             <w:r>
               <w:rPr>
                 <w:szCs w:val="22"/>
@@ -1020,9 +958,9 @@
               </w:pBdr>
               <w:rPr>
                 <w:b/>
+                <w:szCs w:val="22"/>
               </w:rPr>
             </w:pPr>
-            <w:bookmarkStart w:id="3" w:name="AFx"/>
             <w:r>
               <w:rPr>
                 <w:b/>
@@ -1030,12 +968,11 @@
               </w:rPr>
               <w:t>Specific Alternative Flows</w:t>
             </w:r>
-            <w:bookmarkEnd w:id="3"/>
             <w:r>
               <w:t xml:space="preserve">: </w:t>
             </w:r>
             <w:r>
-              <w:t>Incorrect Password</w:t>
+              <w:t>The Enter Password use case has been ABORTED.</w:t>
             </w:r>
           </w:p>
         </w:tc>
@@ -1056,6 +993,7 @@
               </w:pBdr>
               <w:rPr>
                 <w:b/>
+                <w:szCs w:val="22"/>
               </w:rPr>
             </w:pPr>
             <w:r>
@@ -1070,7 +1008,7 @@
                 <w:iCs/>
                 <w:szCs w:val="22"/>
               </w:rPr>
-              <w:t>3</w:t>
+              <w:t>2</w:t>
             </w:r>
           </w:p>
         </w:tc>
@@ -1086,6 +1024,7 @@
               </w:pBdr>
               <w:rPr>
                 <w:b/>
+                <w:szCs w:val="22"/>
               </w:rPr>
             </w:pPr>
             <w:r>
@@ -1114,6 +1053,9 @@
               <w:pBdr>
                 <w:left w:val="single" w:sz="18" w:space="4" w:color="auto"/>
               </w:pBdr>
+              <w:rPr>
+                <w:szCs w:val="22"/>
+              </w:rPr>
             </w:pPr>
           </w:p>
         </w:tc>
@@ -1131,6 +1073,7 @@
               </w:pBdr>
               <w:rPr>
                 <w:b/>
+                <w:szCs w:val="22"/>
               </w:rPr>
             </w:pPr>
             <w:r>
@@ -1156,6 +1099,7 @@
               </w:pBdr>
               <w:rPr>
                 <w:b/>
+                <w:szCs w:val="22"/>
               </w:rPr>
             </w:pPr>
             <w:r>
@@ -1184,6 +1128,9 @@
               <w:pBdr>
                 <w:left w:val="single" w:sz="18" w:space="4" w:color="auto"/>
               </w:pBdr>
+              <w:rPr>
+                <w:szCs w:val="22"/>
+              </w:rPr>
             </w:pPr>
           </w:p>
         </w:tc>
@@ -1204,6 +1151,9 @@
                 <w:left w:val="single" w:sz="18" w:space="4" w:color="auto"/>
               </w:pBdr>
               <w:ind w:left="317"/>
+              <w:rPr>
+                <w:szCs w:val="22"/>
+              </w:rPr>
             </w:pPr>
           </w:p>
         </w:tc>
@@ -1219,6 +1169,9 @@
               <w:pBdr>
                 <w:left w:val="single" w:sz="18" w:space="4" w:color="auto"/>
               </w:pBdr>
+              <w:rPr>
+                <w:szCs w:val="22"/>
+              </w:rPr>
             </w:pPr>
             <w:r>
               <w:rPr>
@@ -1243,8 +1196,10 @@
                 <w:tab w:val="num" w:pos="360"/>
               </w:tabs>
               <w:ind w:left="360" w:hanging="360"/>
+              <w:rPr>
+                <w:szCs w:val="22"/>
+              </w:rPr>
             </w:pPr>
-            <w:proofErr w:type="spellStart"/>
             <w:r>
               <w:rPr>
                 <w:b/>
@@ -1252,7 +1207,6 @@
               </w:rPr>
               <w:t>Postcondition</w:t>
             </w:r>
-            <w:proofErr w:type="spellEnd"/>
             <w:r>
               <w:rPr>
                 <w:szCs w:val="22"/>
@@ -1273,6 +1227,7 @@
               </w:pBdr>
               <w:rPr>
                 <w:iCs/>
+                <w:szCs w:val="22"/>
               </w:rPr>
             </w:pPr>
             <w:r>
@@ -1280,7 +1235,399 @@
                 <w:iCs/>
                 <w:szCs w:val="22"/>
               </w:rPr>
-              <w:t>System is not armed.</w:t>
+              <w:t>The alarm system is not armed.</w:t>
+            </w:r>
+          </w:p>
+        </w:tc>
+      </w:tr>
+    </w:tbl>
+    <w:p/>
+    <w:tbl>
+      <w:tblPr>
+        <w:tblW w:w="9949" w:type="dxa"/>
+        <w:tblBorders>
+          <w:top w:val="single" w:sz="8" w:space="0" w:color="auto"/>
+          <w:left w:val="single" w:sz="8" w:space="0" w:color="auto"/>
+          <w:bottom w:val="single" w:sz="8" w:space="0" w:color="auto"/>
+          <w:right w:val="single" w:sz="8" w:space="0" w:color="auto"/>
+          <w:insideH w:val="single" w:sz="8" w:space="0" w:color="auto"/>
+          <w:insideV w:val="single" w:sz="8" w:space="0" w:color="auto"/>
+        </w:tblBorders>
+        <w:tblLayout w:type="fixed"/>
+        <w:tblLook w:val="01E0"/>
+      </w:tblPr>
+      <w:tblGrid>
+        <w:gridCol w:w="1668"/>
+        <w:gridCol w:w="992"/>
+        <w:gridCol w:w="7276"/>
+        <w:gridCol w:w="13"/>
+      </w:tblGrid>
+      <w:tr>
+        <w:trPr>
+          <w:gridAfter w:val="1"/>
+          <w:wAfter w:w="13" w:type="dxa"/>
+        </w:trPr>
+        <w:tc>
+          <w:tcPr>
+            <w:tcW w:w="9936" w:type="dxa"/>
+            <w:gridSpan w:val="3"/>
+          </w:tcPr>
+          <w:p>
+            <w:pPr>
+              <w:pBdr>
+                <w:left w:val="single" w:sz="18" w:space="4" w:color="auto"/>
+              </w:pBdr>
+              <w:rPr>
+                <w:b/>
+                <w:szCs w:val="22"/>
+              </w:rPr>
+            </w:pPr>
+            <w:r>
+              <w:rPr>
+                <w:b/>
+                <w:szCs w:val="22"/>
+              </w:rPr>
+              <w:t>Specific Alternative Flows</w:t>
+            </w:r>
+            <w:r>
+              <w:t xml:space="preserve">: </w:t>
+            </w:r>
+            <w:r>
+              <w:t>The entered password is invalid.</w:t>
+            </w:r>
+          </w:p>
+        </w:tc>
+      </w:tr>
+      <w:tr>
+        <w:trPr>
+          <w:gridAfter w:val="1"/>
+          <w:wAfter w:w="13" w:type="dxa"/>
+        </w:trPr>
+        <w:tc>
+          <w:tcPr>
+            <w:tcW w:w="1668" w:type="dxa"/>
+          </w:tcPr>
+          <w:p>
+            <w:pPr>
+              <w:pBdr>
+                <w:left w:val="single" w:sz="18" w:space="4" w:color="auto"/>
+              </w:pBdr>
+              <w:rPr>
+                <w:b/>
+                <w:szCs w:val="22"/>
+              </w:rPr>
+            </w:pPr>
+            <w:r>
+              <w:rPr>
+                <w:b/>
+                <w:szCs w:val="22"/>
+              </w:rPr>
+              <w:t xml:space="preserve">BFS </w:t>
+            </w:r>
+            <w:r>
+              <w:rPr>
+                <w:iCs/>
+                <w:szCs w:val="22"/>
+              </w:rPr>
+              <w:t>3</w:t>
+            </w:r>
+          </w:p>
+        </w:tc>
+        <w:tc>
+          <w:tcPr>
+            <w:tcW w:w="8268" w:type="dxa"/>
+            <w:gridSpan w:val="2"/>
+          </w:tcPr>
+          <w:p>
+            <w:pPr>
+              <w:pBdr>
+                <w:left w:val="single" w:sz="18" w:space="4" w:color="auto"/>
+              </w:pBdr>
+              <w:rPr>
+                <w:b/>
+                <w:szCs w:val="22"/>
+              </w:rPr>
+            </w:pPr>
+            <w:r>
+              <w:rPr>
+                <w:b/>
+                <w:szCs w:val="22"/>
+              </w:rPr>
+              <w:t>Branching action</w:t>
+            </w:r>
+          </w:p>
+        </w:tc>
+      </w:tr>
+      <w:tr>
+        <w:trPr>
+          <w:gridAfter w:val="1"/>
+          <w:wAfter w:w="13" w:type="dxa"/>
+          <w:trHeight w:val="167"/>
+        </w:trPr>
+        <w:tc>
+          <w:tcPr>
+            <w:tcW w:w="1668" w:type="dxa"/>
+            <w:vMerge w:val="restart"/>
+          </w:tcPr>
+          <w:p>
+            <w:pPr>
+              <w:pBdr>
+                <w:left w:val="single" w:sz="18" w:space="4" w:color="auto"/>
+              </w:pBdr>
+              <w:rPr>
+                <w:szCs w:val="22"/>
+              </w:rPr>
+            </w:pPr>
+          </w:p>
+        </w:tc>
+        <w:tc>
+          <w:tcPr>
+            <w:tcW w:w="992" w:type="dxa"/>
+            <w:tcBorders>
+              <w:right w:val="single" w:sz="4" w:space="0" w:color="auto"/>
+            </w:tcBorders>
+          </w:tcPr>
+          <w:p>
+            <w:pPr>
+              <w:pBdr>
+                <w:left w:val="single" w:sz="18" w:space="4" w:color="auto"/>
+              </w:pBdr>
+              <w:rPr>
+                <w:b/>
+                <w:szCs w:val="22"/>
+              </w:rPr>
+            </w:pPr>
+            <w:r>
+              <w:rPr>
+                <w:b/>
+                <w:szCs w:val="22"/>
+              </w:rPr>
+              <w:t>Steps</w:t>
+            </w:r>
+          </w:p>
+        </w:tc>
+        <w:tc>
+          <w:tcPr>
+            <w:tcW w:w="7276" w:type="dxa"/>
+            <w:tcBorders>
+              <w:left w:val="single" w:sz="4" w:space="0" w:color="auto"/>
+            </w:tcBorders>
+          </w:tcPr>
+          <w:p>
+            <w:pPr>
+              <w:pBdr>
+                <w:left w:val="single" w:sz="18" w:space="4" w:color="auto"/>
+              </w:pBdr>
+              <w:rPr>
+                <w:b/>
+                <w:szCs w:val="22"/>
+              </w:rPr>
+            </w:pPr>
+            <w:r>
+              <w:rPr>
+                <w:b/>
+                <w:szCs w:val="22"/>
+              </w:rPr>
+              <w:t>Action</w:t>
+            </w:r>
+          </w:p>
+        </w:tc>
+      </w:tr>
+      <w:tr>
+        <w:trPr>
+          <w:gridAfter w:val="1"/>
+          <w:wAfter w:w="13" w:type="dxa"/>
+          <w:trHeight w:val="167"/>
+        </w:trPr>
+        <w:tc>
+          <w:tcPr>
+            <w:tcW w:w="1668" w:type="dxa"/>
+            <w:vMerge/>
+          </w:tcPr>
+          <w:p>
+            <w:pPr>
+              <w:pBdr>
+                <w:left w:val="single" w:sz="18" w:space="4" w:color="auto"/>
+              </w:pBdr>
+              <w:rPr>
+                <w:szCs w:val="22"/>
+              </w:rPr>
+            </w:pPr>
+          </w:p>
+        </w:tc>
+        <w:tc>
+          <w:tcPr>
+            <w:tcW w:w="992" w:type="dxa"/>
+            <w:tcBorders>
+              <w:right w:val="single" w:sz="4" w:space="0" w:color="auto"/>
+            </w:tcBorders>
+          </w:tcPr>
+          <w:p>
+            <w:pPr>
+              <w:pBdr>
+                <w:left w:val="single" w:sz="18" w:space="4" w:color="auto"/>
+              </w:pBdr>
+              <w:rPr>
+                <w:szCs w:val="22"/>
+              </w:rPr>
+            </w:pPr>
+            <w:r>
+              <w:rPr>
+                <w:szCs w:val="22"/>
+              </w:rPr>
+              <w:t>1)</w:t>
+            </w:r>
+          </w:p>
+        </w:tc>
+        <w:tc>
+          <w:tcPr>
+            <w:tcW w:w="7276" w:type="dxa"/>
+            <w:tcBorders>
+              <w:left w:val="single" w:sz="4" w:space="0" w:color="auto"/>
+            </w:tcBorders>
+          </w:tcPr>
+          <w:p>
+            <w:pPr>
+              <w:pBdr>
+                <w:left w:val="single" w:sz="18" w:space="4" w:color="auto"/>
+              </w:pBdr>
+              <w:rPr>
+                <w:szCs w:val="22"/>
+              </w:rPr>
+            </w:pPr>
+            <w:r>
+              <w:rPr>
+                <w:szCs w:val="22"/>
+              </w:rPr>
+              <w:t>System handler sends ‘invalid password’ message to Display.</w:t>
+            </w:r>
+          </w:p>
+        </w:tc>
+      </w:tr>
+      <w:tr>
+        <w:trPr>
+          <w:gridAfter w:val="1"/>
+          <w:wAfter w:w="13" w:type="dxa"/>
+          <w:trHeight w:val="167"/>
+        </w:trPr>
+        <w:tc>
+          <w:tcPr>
+            <w:tcW w:w="1668" w:type="dxa"/>
+          </w:tcPr>
+          <w:p>
+            <w:pPr>
+              <w:pBdr>
+                <w:left w:val="single" w:sz="18" w:space="4" w:color="auto"/>
+              </w:pBdr>
+              <w:rPr>
+                <w:szCs w:val="22"/>
+              </w:rPr>
+            </w:pPr>
+          </w:p>
+        </w:tc>
+        <w:tc>
+          <w:tcPr>
+            <w:tcW w:w="992" w:type="dxa"/>
+            <w:tcBorders>
+              <w:right w:val="single" w:sz="4" w:space="0" w:color="auto"/>
+            </w:tcBorders>
+          </w:tcPr>
+          <w:p>
+            <w:pPr>
+              <w:pBdr>
+                <w:left w:val="single" w:sz="18" w:space="4" w:color="auto"/>
+              </w:pBdr>
+              <w:rPr>
+                <w:szCs w:val="22"/>
+              </w:rPr>
+            </w:pPr>
+            <w:r>
+              <w:rPr>
+                <w:szCs w:val="22"/>
+              </w:rPr>
+              <w:t>2)</w:t>
+            </w:r>
+          </w:p>
+        </w:tc>
+        <w:tc>
+          <w:tcPr>
+            <w:tcW w:w="7276" w:type="dxa"/>
+            <w:tcBorders>
+              <w:left w:val="single" w:sz="4" w:space="0" w:color="auto"/>
+            </w:tcBorders>
+          </w:tcPr>
+          <w:p>
+            <w:pPr>
+              <w:pBdr>
+                <w:left w:val="single" w:sz="18" w:space="4" w:color="auto"/>
+              </w:pBdr>
+              <w:rPr>
+                <w:szCs w:val="22"/>
+              </w:rPr>
+            </w:pPr>
+            <w:r>
+              <w:rPr>
+                <w:szCs w:val="22"/>
+              </w:rPr>
+              <w:t>ABORT</w:t>
+            </w:r>
+          </w:p>
+        </w:tc>
+      </w:tr>
+      <w:tr>
+        <w:tc>
+          <w:tcPr>
+            <w:tcW w:w="1668" w:type="dxa"/>
+          </w:tcPr>
+          <w:p>
+            <w:pPr>
+              <w:pBdr>
+                <w:left w:val="single" w:sz="18" w:space="4" w:color="auto"/>
+              </w:pBdr>
+              <w:tabs>
+                <w:tab w:val="num" w:pos="360"/>
+              </w:tabs>
+              <w:ind w:left="360" w:hanging="360"/>
+              <w:rPr>
+                <w:szCs w:val="22"/>
+              </w:rPr>
+            </w:pPr>
+            <w:r>
+              <w:rPr>
+                <w:b/>
+                <w:szCs w:val="22"/>
+              </w:rPr>
+              <w:t>Postcondition</w:t>
+            </w:r>
+            <w:r>
+              <w:rPr>
+                <w:szCs w:val="22"/>
+              </w:rPr>
+              <w:t>:</w:t>
+            </w:r>
+          </w:p>
+        </w:tc>
+        <w:tc>
+          <w:tcPr>
+            <w:tcW w:w="8281" w:type="dxa"/>
+            <w:gridSpan w:val="3"/>
+          </w:tcPr>
+          <w:p>
+            <w:pPr>
+              <w:pBdr>
+                <w:left w:val="single" w:sz="18" w:space="4" w:color="auto"/>
+              </w:pBdr>
+              <w:rPr>
+                <w:iCs/>
+                <w:szCs w:val="22"/>
+              </w:rPr>
+            </w:pPr>
+            <w:r>
+              <w:rPr>
+                <w:iCs/>
+                <w:szCs w:val="22"/>
+              </w:rPr>
+              <w:t>User is notified of invalid password. System is not armed.</w:t>
             </w:r>
           </w:p>
         </w:tc>
@@ -6723,9 +7070,8 @@
   </w:style>
   <w:style w:type="character" w:default="1" w:styleId="DefaultParagraphFont">
     <w:name w:val="Default Paragraph Font"/>
-    <w:uiPriority w:val="1"/>
+    <w:uiPriority w:val="99"/>
     <w:semiHidden/>
-    <w:unhideWhenUsed/>
   </w:style>
   <w:style w:type="table" w:default="1" w:styleId="TableNormal">
     <w:name w:val="Normal Table"/>

</xml_diff>

<commit_message>
Added complete end to end integration tests, and slightly modified use cases to match implementation.
</commit_message>
<xml_diff>
--- a/use_cases/ArmSystem.docx
+++ b/use_cases/ArmSystem.docx
@@ -105,8 +105,16 @@
               <w:rPr>
                 <w:rFonts w:cs="Arial"/>
               </w:rPr>
-              <w:t>Alex Dinardo</w:t>
+              <w:t xml:space="preserve">Alex </w:t>
             </w:r>
+            <w:proofErr w:type="spellStart"/>
+            <w:r>
+              <w:rPr>
+                <w:rFonts w:cs="Arial"/>
+              </w:rPr>
+              <w:t>Dinardo</w:t>
+            </w:r>
+            <w:proofErr w:type="spellEnd"/>
           </w:p>
         </w:tc>
         <w:tc>
@@ -881,6 +889,7 @@
             </w:pPr>
             <w:bookmarkStart w:id="2" w:name="_Use_Case_2_–_Match_Receipts"/>
             <w:bookmarkEnd w:id="2"/>
+            <w:proofErr w:type="spellStart"/>
             <w:r>
               <w:rPr>
                 <w:b/>
@@ -888,6 +897,7 @@
               </w:rPr>
               <w:t>Postcondition</w:t>
             </w:r>
+            <w:proofErr w:type="spellEnd"/>
             <w:r>
               <w:rPr>
                 <w:szCs w:val="22"/>
@@ -958,328 +968,6 @@
               </w:pBdr>
               <w:rPr>
                 <w:b/>
-                <w:szCs w:val="22"/>
-              </w:rPr>
-            </w:pPr>
-            <w:r>
-              <w:rPr>
-                <w:b/>
-                <w:szCs w:val="22"/>
-              </w:rPr>
-              <w:t>Specific Alternative Flows</w:t>
-            </w:r>
-            <w:r>
-              <w:t xml:space="preserve">: </w:t>
-            </w:r>
-            <w:r>
-              <w:t>The Enter Password use case has been ABORTED.</w:t>
-            </w:r>
-          </w:p>
-        </w:tc>
-      </w:tr>
-      <w:tr>
-        <w:trPr>
-          <w:gridAfter w:val="1"/>
-          <w:wAfter w:w="13" w:type="dxa"/>
-        </w:trPr>
-        <w:tc>
-          <w:tcPr>
-            <w:tcW w:w="1668" w:type="dxa"/>
-          </w:tcPr>
-          <w:p>
-            <w:pPr>
-              <w:pBdr>
-                <w:left w:val="single" w:sz="18" w:space="4" w:color="auto"/>
-              </w:pBdr>
-              <w:rPr>
-                <w:b/>
-                <w:szCs w:val="22"/>
-              </w:rPr>
-            </w:pPr>
-            <w:r>
-              <w:rPr>
-                <w:b/>
-                <w:szCs w:val="22"/>
-              </w:rPr>
-              <w:t xml:space="preserve">BFS </w:t>
-            </w:r>
-            <w:r>
-              <w:rPr>
-                <w:iCs/>
-                <w:szCs w:val="22"/>
-              </w:rPr>
-              <w:t>2</w:t>
-            </w:r>
-          </w:p>
-        </w:tc>
-        <w:tc>
-          <w:tcPr>
-            <w:tcW w:w="8268" w:type="dxa"/>
-            <w:gridSpan w:val="2"/>
-          </w:tcPr>
-          <w:p>
-            <w:pPr>
-              <w:pBdr>
-                <w:left w:val="single" w:sz="18" w:space="4" w:color="auto"/>
-              </w:pBdr>
-              <w:rPr>
-                <w:b/>
-                <w:szCs w:val="22"/>
-              </w:rPr>
-            </w:pPr>
-            <w:r>
-              <w:rPr>
-                <w:b/>
-                <w:szCs w:val="22"/>
-              </w:rPr>
-              <w:t>Branching action</w:t>
-            </w:r>
-          </w:p>
-        </w:tc>
-      </w:tr>
-      <w:tr>
-        <w:trPr>
-          <w:gridAfter w:val="1"/>
-          <w:wAfter w:w="13" w:type="dxa"/>
-          <w:trHeight w:val="167"/>
-        </w:trPr>
-        <w:tc>
-          <w:tcPr>
-            <w:tcW w:w="1668" w:type="dxa"/>
-            <w:vMerge w:val="restart"/>
-          </w:tcPr>
-          <w:p>
-            <w:pPr>
-              <w:pBdr>
-                <w:left w:val="single" w:sz="18" w:space="4" w:color="auto"/>
-              </w:pBdr>
-              <w:rPr>
-                <w:szCs w:val="22"/>
-              </w:rPr>
-            </w:pPr>
-          </w:p>
-        </w:tc>
-        <w:tc>
-          <w:tcPr>
-            <w:tcW w:w="992" w:type="dxa"/>
-            <w:tcBorders>
-              <w:right w:val="single" w:sz="4" w:space="0" w:color="auto"/>
-            </w:tcBorders>
-          </w:tcPr>
-          <w:p>
-            <w:pPr>
-              <w:pBdr>
-                <w:left w:val="single" w:sz="18" w:space="4" w:color="auto"/>
-              </w:pBdr>
-              <w:rPr>
-                <w:b/>
-                <w:szCs w:val="22"/>
-              </w:rPr>
-            </w:pPr>
-            <w:r>
-              <w:rPr>
-                <w:b/>
-                <w:szCs w:val="22"/>
-              </w:rPr>
-              <w:t>Steps</w:t>
-            </w:r>
-          </w:p>
-        </w:tc>
-        <w:tc>
-          <w:tcPr>
-            <w:tcW w:w="7276" w:type="dxa"/>
-            <w:tcBorders>
-              <w:left w:val="single" w:sz="4" w:space="0" w:color="auto"/>
-            </w:tcBorders>
-          </w:tcPr>
-          <w:p>
-            <w:pPr>
-              <w:pBdr>
-                <w:left w:val="single" w:sz="18" w:space="4" w:color="auto"/>
-              </w:pBdr>
-              <w:rPr>
-                <w:b/>
-                <w:szCs w:val="22"/>
-              </w:rPr>
-            </w:pPr>
-            <w:r>
-              <w:rPr>
-                <w:b/>
-                <w:szCs w:val="22"/>
-              </w:rPr>
-              <w:t>Action</w:t>
-            </w:r>
-          </w:p>
-        </w:tc>
-      </w:tr>
-      <w:tr>
-        <w:trPr>
-          <w:gridAfter w:val="1"/>
-          <w:wAfter w:w="13" w:type="dxa"/>
-          <w:trHeight w:val="167"/>
-        </w:trPr>
-        <w:tc>
-          <w:tcPr>
-            <w:tcW w:w="1668" w:type="dxa"/>
-            <w:vMerge/>
-          </w:tcPr>
-          <w:p>
-            <w:pPr>
-              <w:pBdr>
-                <w:left w:val="single" w:sz="18" w:space="4" w:color="auto"/>
-              </w:pBdr>
-              <w:rPr>
-                <w:szCs w:val="22"/>
-              </w:rPr>
-            </w:pPr>
-          </w:p>
-        </w:tc>
-        <w:tc>
-          <w:tcPr>
-            <w:tcW w:w="992" w:type="dxa"/>
-            <w:tcBorders>
-              <w:right w:val="single" w:sz="4" w:space="0" w:color="auto"/>
-            </w:tcBorders>
-          </w:tcPr>
-          <w:p>
-            <w:pPr>
-              <w:numPr>
-                <w:ilvl w:val="0"/>
-                <w:numId w:val="32"/>
-              </w:numPr>
-              <w:pBdr>
-                <w:left w:val="single" w:sz="18" w:space="4" w:color="auto"/>
-              </w:pBdr>
-              <w:ind w:left="317"/>
-              <w:rPr>
-                <w:szCs w:val="22"/>
-              </w:rPr>
-            </w:pPr>
-          </w:p>
-        </w:tc>
-        <w:tc>
-          <w:tcPr>
-            <w:tcW w:w="7276" w:type="dxa"/>
-            <w:tcBorders>
-              <w:left w:val="single" w:sz="4" w:space="0" w:color="auto"/>
-            </w:tcBorders>
-          </w:tcPr>
-          <w:p>
-            <w:pPr>
-              <w:pBdr>
-                <w:left w:val="single" w:sz="18" w:space="4" w:color="auto"/>
-              </w:pBdr>
-              <w:rPr>
-                <w:szCs w:val="22"/>
-              </w:rPr>
-            </w:pPr>
-            <w:r>
-              <w:rPr>
-                <w:szCs w:val="22"/>
-              </w:rPr>
-              <w:t>ABORT</w:t>
-            </w:r>
-          </w:p>
-        </w:tc>
-      </w:tr>
-      <w:tr>
-        <w:tc>
-          <w:tcPr>
-            <w:tcW w:w="1668" w:type="dxa"/>
-          </w:tcPr>
-          <w:p>
-            <w:pPr>
-              <w:pBdr>
-                <w:left w:val="single" w:sz="18" w:space="4" w:color="auto"/>
-              </w:pBdr>
-              <w:tabs>
-                <w:tab w:val="num" w:pos="360"/>
-              </w:tabs>
-              <w:ind w:left="360" w:hanging="360"/>
-              <w:rPr>
-                <w:szCs w:val="22"/>
-              </w:rPr>
-            </w:pPr>
-            <w:r>
-              <w:rPr>
-                <w:b/>
-                <w:szCs w:val="22"/>
-              </w:rPr>
-              <w:t>Postcondition</w:t>
-            </w:r>
-            <w:r>
-              <w:rPr>
-                <w:szCs w:val="22"/>
-              </w:rPr>
-              <w:t>:</w:t>
-            </w:r>
-          </w:p>
-        </w:tc>
-        <w:tc>
-          <w:tcPr>
-            <w:tcW w:w="8281" w:type="dxa"/>
-            <w:gridSpan w:val="3"/>
-          </w:tcPr>
-          <w:p>
-            <w:pPr>
-              <w:pBdr>
-                <w:left w:val="single" w:sz="18" w:space="4" w:color="auto"/>
-              </w:pBdr>
-              <w:rPr>
-                <w:iCs/>
-                <w:szCs w:val="22"/>
-              </w:rPr>
-            </w:pPr>
-            <w:r>
-              <w:rPr>
-                <w:iCs/>
-                <w:szCs w:val="22"/>
-              </w:rPr>
-              <w:t>The alarm system is not armed.</w:t>
-            </w:r>
-          </w:p>
-        </w:tc>
-      </w:tr>
-    </w:tbl>
-    <w:p/>
-    <w:tbl>
-      <w:tblPr>
-        <w:tblW w:w="9949" w:type="dxa"/>
-        <w:tblBorders>
-          <w:top w:val="single" w:sz="8" w:space="0" w:color="auto"/>
-          <w:left w:val="single" w:sz="8" w:space="0" w:color="auto"/>
-          <w:bottom w:val="single" w:sz="8" w:space="0" w:color="auto"/>
-          <w:right w:val="single" w:sz="8" w:space="0" w:color="auto"/>
-          <w:insideH w:val="single" w:sz="8" w:space="0" w:color="auto"/>
-          <w:insideV w:val="single" w:sz="8" w:space="0" w:color="auto"/>
-        </w:tblBorders>
-        <w:tblLayout w:type="fixed"/>
-        <w:tblLook w:val="01E0"/>
-      </w:tblPr>
-      <w:tblGrid>
-        <w:gridCol w:w="1668"/>
-        <w:gridCol w:w="992"/>
-        <w:gridCol w:w="7276"/>
-        <w:gridCol w:w="13"/>
-      </w:tblGrid>
-      <w:tr>
-        <w:trPr>
-          <w:gridAfter w:val="1"/>
-          <w:wAfter w:w="13" w:type="dxa"/>
-        </w:trPr>
-        <w:tc>
-          <w:tcPr>
-            <w:tcW w:w="9936" w:type="dxa"/>
-            <w:gridSpan w:val="3"/>
-          </w:tcPr>
-          <w:p>
-            <w:pPr>
-              <w:pBdr>
-                <w:left w:val="single" w:sz="18" w:space="4" w:color="auto"/>
-              </w:pBdr>
-              <w:rPr>
-                <w:b/>
-                <w:szCs w:val="22"/>
               </w:rPr>
             </w:pPr>
             <w:r>
@@ -1314,7 +1002,6 @@
               </w:pBdr>
               <w:rPr>
                 <w:b/>
-                <w:szCs w:val="22"/>
               </w:rPr>
             </w:pPr>
             <w:r>
@@ -1345,7 +1032,6 @@
               </w:pBdr>
               <w:rPr>
                 <w:b/>
-                <w:szCs w:val="22"/>
               </w:rPr>
             </w:pPr>
             <w:r>
@@ -1374,9 +1060,6 @@
               <w:pBdr>
                 <w:left w:val="single" w:sz="18" w:space="4" w:color="auto"/>
               </w:pBdr>
-              <w:rPr>
-                <w:szCs w:val="22"/>
-              </w:rPr>
             </w:pPr>
           </w:p>
         </w:tc>
@@ -1394,7 +1077,6 @@
               </w:pBdr>
               <w:rPr>
                 <w:b/>
-                <w:szCs w:val="22"/>
               </w:rPr>
             </w:pPr>
             <w:r>
@@ -1420,7 +1102,6 @@
               </w:pBdr>
               <w:rPr>
                 <w:b/>
-                <w:szCs w:val="22"/>
               </w:rPr>
             </w:pPr>
             <w:r>
@@ -1449,9 +1130,6 @@
               <w:pBdr>
                 <w:left w:val="single" w:sz="18" w:space="4" w:color="auto"/>
               </w:pBdr>
-              <w:rPr>
-                <w:szCs w:val="22"/>
-              </w:rPr>
             </w:pPr>
           </w:p>
         </w:tc>
@@ -1467,9 +1145,6 @@
               <w:pBdr>
                 <w:left w:val="single" w:sz="18" w:space="4" w:color="auto"/>
               </w:pBdr>
-              <w:rPr>
-                <w:szCs w:val="22"/>
-              </w:rPr>
             </w:pPr>
             <w:r>
               <w:rPr>
@@ -1491,9 +1166,6 @@
               <w:pBdr>
                 <w:left w:val="single" w:sz="18" w:space="4" w:color="auto"/>
               </w:pBdr>
-              <w:rPr>
-                <w:szCs w:val="22"/>
-              </w:rPr>
             </w:pPr>
             <w:r>
               <w:rPr>
@@ -1519,9 +1191,6 @@
               <w:pBdr>
                 <w:left w:val="single" w:sz="18" w:space="4" w:color="auto"/>
               </w:pBdr>
-              <w:rPr>
-                <w:szCs w:val="22"/>
-              </w:rPr>
             </w:pPr>
           </w:p>
         </w:tc>
@@ -1537,9 +1206,6 @@
               <w:pBdr>
                 <w:left w:val="single" w:sz="18" w:space="4" w:color="auto"/>
               </w:pBdr>
-              <w:rPr>
-                <w:szCs w:val="22"/>
-              </w:rPr>
             </w:pPr>
             <w:r>
               <w:rPr>
@@ -1561,9 +1227,6 @@
               <w:pBdr>
                 <w:left w:val="single" w:sz="18" w:space="4" w:color="auto"/>
               </w:pBdr>
-              <w:rPr>
-                <w:szCs w:val="22"/>
-              </w:rPr>
             </w:pPr>
             <w:r>
               <w:rPr>
@@ -1588,10 +1251,8 @@
                 <w:tab w:val="num" w:pos="360"/>
               </w:tabs>
               <w:ind w:left="360" w:hanging="360"/>
-              <w:rPr>
-                <w:szCs w:val="22"/>
-              </w:rPr>
             </w:pPr>
+            <w:proofErr w:type="spellStart"/>
             <w:r>
               <w:rPr>
                 <w:b/>
@@ -1599,6 +1260,7 @@
               </w:rPr>
               <w:t>Postcondition</w:t>
             </w:r>
+            <w:proofErr w:type="spellEnd"/>
             <w:r>
               <w:rPr>
                 <w:szCs w:val="22"/>
@@ -1619,7 +1281,6 @@
               </w:pBdr>
               <w:rPr>
                 <w:iCs/>
-                <w:szCs w:val="22"/>
               </w:rPr>
             </w:pPr>
             <w:r>
@@ -7070,8 +6731,9 @@
   </w:style>
   <w:style w:type="character" w:default="1" w:styleId="DefaultParagraphFont">
     <w:name w:val="Default Paragraph Font"/>
-    <w:uiPriority w:val="99"/>
+    <w:uiPriority w:val="1"/>
     <w:semiHidden/>
+    <w:unhideWhenUsed/>
   </w:style>
   <w:style w:type="table" w:default="1" w:styleId="TableNormal">
     <w:name w:val="Normal Table"/>

</xml_diff>